<commit_message>
FYP:Content of week no 01
</commit_message>
<xml_diff>
--- a/Week no 01/Project Proposal/Proposal Guidelines.docx
+++ b/Week no 01/Project Proposal/Proposal Guidelines.docx
@@ -12,10 +12,10 @@
           <w:szCs w:val="144"/>
         </w:rPr>
       </w:pPr>
-      <w:bookmarkStart w:id="0" w:name="_Toc103508005"/>
-      <w:bookmarkStart w:id="1" w:name="_Toc103502769"/>
-      <w:bookmarkStart w:id="2" w:name="_Toc103507763"/>
-      <w:bookmarkStart w:id="3" w:name="_Toc103508074"/>
+      <w:bookmarkStart w:id="0" w:name="_Toc103507763"/>
+      <w:bookmarkStart w:id="1" w:name="_Toc103508074"/>
+      <w:bookmarkStart w:id="2" w:name="_Toc103508005"/>
+      <w:bookmarkStart w:id="3" w:name="_Toc103502769"/>
       <w:r>
         <w:rPr>
           <w:rFonts w:ascii="Times New Roman" w:hAnsi="Times New Roman" w:cs="Times New Roman"/>
@@ -94,8 +94,8 @@
           <w:szCs w:val="32"/>
         </w:rPr>
       </w:pPr>
-      <w:bookmarkStart w:id="4" w:name="_Toc103507764"/>
-      <w:bookmarkStart w:id="5" w:name="_Toc103502770"/>
+      <w:bookmarkStart w:id="4" w:name="_Toc103502770"/>
+      <w:bookmarkStart w:id="5" w:name="_Toc103507764"/>
       <w:r>
         <w:rPr>
           <w:sz w:val="32"/>
@@ -1918,12 +1918,12 @@
           <w:szCs w:val="40"/>
         </w:rPr>
       </w:pPr>
-      <w:bookmarkStart w:id="6" w:name="_Toc103508075"/>
-      <w:bookmarkStart w:id="7" w:name="_Toc103490578"/>
+      <w:bookmarkStart w:id="6" w:name="_Toc103490578"/>
+      <w:bookmarkStart w:id="7" w:name="_Toc103508006"/>
       <w:bookmarkStart w:id="8" w:name="_Toc103502771"/>
-      <w:bookmarkStart w:id="9" w:name="_Toc103508006"/>
+      <w:bookmarkStart w:id="9" w:name="_Toc103517563"/>
       <w:bookmarkStart w:id="10" w:name="_Toc103507765"/>
-      <w:bookmarkStart w:id="11" w:name="_Toc103517563"/>
+      <w:bookmarkStart w:id="11" w:name="_Toc103508075"/>
     </w:p>
     <w:p>
       <w:pPr>
@@ -1987,9 +1987,9 @@
           <w:szCs w:val="40"/>
         </w:rPr>
       </w:pPr>
-      <w:bookmarkStart w:id="12" w:name="_Toc104125187"/>
+      <w:bookmarkStart w:id="12" w:name="_Toc104178773"/>
       <w:bookmarkStart w:id="13" w:name="_Toc103595744"/>
-      <w:bookmarkStart w:id="14" w:name="_Toc104178773"/>
+      <w:bookmarkStart w:id="14" w:name="_Toc104125187"/>
     </w:p>
     <w:p>
       <w:pPr>
@@ -2066,23 +2066,23 @@
           <w:szCs w:val="36"/>
         </w:rPr>
       </w:pPr>
-      <w:bookmarkStart w:id="16" w:name="_Toc103508007"/>
-      <w:bookmarkStart w:id="17" w:name="_Toc103508076"/>
-      <w:bookmarkStart w:id="18" w:name="_Toc103507766"/>
-      <w:bookmarkStart w:id="19" w:name="_Toc104125039"/>
-      <w:bookmarkStart w:id="20" w:name="_Toc104178572"/>
-      <w:bookmarkStart w:id="21" w:name="_Toc104121451"/>
-      <w:bookmarkStart w:id="22" w:name="_Toc104178774"/>
-      <w:bookmarkStart w:id="23" w:name="_Toc104121170"/>
-      <w:bookmarkStart w:id="24" w:name="_Toc104121311"/>
-      <w:bookmarkStart w:id="25" w:name="_Toc104125188"/>
-      <w:bookmarkStart w:id="26" w:name="_Toc103595745"/>
-      <w:bookmarkStart w:id="27" w:name="_Toc104127785"/>
-      <w:bookmarkStart w:id="28" w:name="_Toc103517564"/>
-      <w:bookmarkStart w:id="29" w:name="_Toc103659770"/>
-      <w:bookmarkStart w:id="30" w:name="_Toc104124884"/>
-      <w:bookmarkStart w:id="31" w:name="_Toc104124726"/>
-      <w:bookmarkStart w:id="32" w:name="_Toc103502772"/>
+      <w:bookmarkStart w:id="16" w:name="_Toc104127785"/>
+      <w:bookmarkStart w:id="17" w:name="_Toc104124884"/>
+      <w:bookmarkStart w:id="18" w:name="_Toc103659770"/>
+      <w:bookmarkStart w:id="19" w:name="_Toc103517564"/>
+      <w:bookmarkStart w:id="20" w:name="_Toc104178774"/>
+      <w:bookmarkStart w:id="21" w:name="_Toc104124726"/>
+      <w:bookmarkStart w:id="22" w:name="_Toc104121170"/>
+      <w:bookmarkStart w:id="23" w:name="_Toc104121311"/>
+      <w:bookmarkStart w:id="24" w:name="_Toc103507766"/>
+      <w:bookmarkStart w:id="25" w:name="_Toc103508007"/>
+      <w:bookmarkStart w:id="26" w:name="_Toc103508076"/>
+      <w:bookmarkStart w:id="27" w:name="_Toc103502772"/>
+      <w:bookmarkStart w:id="28" w:name="_Toc104125039"/>
+      <w:bookmarkStart w:id="29" w:name="_Toc104178572"/>
+      <w:bookmarkStart w:id="30" w:name="_Toc104121451"/>
+      <w:bookmarkStart w:id="31" w:name="_Toc103595745"/>
+      <w:bookmarkStart w:id="32" w:name="_Toc104125188"/>
       <w:bookmarkStart w:id="33" w:name="_Toc105323787"/>
       <w:r>
         <w:rPr>
@@ -2171,16 +2171,16 @@
       <w:bookmarkEnd w:id="30"/>
       <w:bookmarkEnd w:id="31"/>
       <w:bookmarkEnd w:id="32"/>
-      <w:bookmarkStart w:id="34" w:name="_Toc103595746"/>
-      <w:bookmarkStart w:id="35" w:name="_Toc103502773"/>
-      <w:bookmarkStart w:id="36" w:name="_Toc104125189"/>
-      <w:bookmarkStart w:id="37" w:name="_Toc103507767"/>
-      <w:bookmarkStart w:id="38" w:name="_Toc103508008"/>
+      <w:bookmarkStart w:id="34" w:name="_Toc103508008"/>
+      <w:bookmarkStart w:id="35" w:name="_Toc104178775"/>
+      <w:bookmarkStart w:id="36" w:name="_Toc103508077"/>
+      <w:bookmarkStart w:id="37" w:name="_Toc103595746"/>
+      <w:bookmarkStart w:id="38" w:name="_Toc103507767"/>
       <w:bookmarkStart w:id="39" w:name="_Toc103490366"/>
-      <w:bookmarkStart w:id="40" w:name="_Toc103490579"/>
-      <w:bookmarkStart w:id="41" w:name="_Toc103508077"/>
-      <w:bookmarkStart w:id="42" w:name="_Toc104178775"/>
-      <w:bookmarkStart w:id="43" w:name="_Toc103517565"/>
+      <w:bookmarkStart w:id="40" w:name="_Toc104125189"/>
+      <w:bookmarkStart w:id="41" w:name="_Toc103517565"/>
+      <w:bookmarkStart w:id="42" w:name="_Toc103502773"/>
+      <w:bookmarkStart w:id="43" w:name="_Toc103490579"/>
       <w:r>
         <w:rPr>
           <w:sz w:val="36"/>
@@ -2332,17 +2332,17 @@
         </w:rPr>
       </w:pPr>
       <w:bookmarkStart w:id="44" w:name="_Toc103508078"/>
-      <w:bookmarkStart w:id="45" w:name="_Toc104125190"/>
-      <w:bookmarkStart w:id="46" w:name="_Toc105323788"/>
-      <w:bookmarkStart w:id="47" w:name="_Toc103517566"/>
-      <w:bookmarkStart w:id="48" w:name="_Toc103595747"/>
-      <w:bookmarkStart w:id="49" w:name="_Toc103489599"/>
-      <w:bookmarkStart w:id="50" w:name="_Toc103502774"/>
-      <w:bookmarkStart w:id="51" w:name="_Toc103490580"/>
-      <w:bookmarkStart w:id="52" w:name="_Toc103490367"/>
-      <w:bookmarkStart w:id="53" w:name="_Toc103507768"/>
-      <w:bookmarkStart w:id="54" w:name="_Toc103508009"/>
-      <w:bookmarkStart w:id="55" w:name="_Toc104178776"/>
+      <w:bookmarkStart w:id="45" w:name="_Toc103490367"/>
+      <w:bookmarkStart w:id="46" w:name="_Toc103489599"/>
+      <w:bookmarkStart w:id="47" w:name="_Toc103502774"/>
+      <w:bookmarkStart w:id="48" w:name="_Toc103507768"/>
+      <w:bookmarkStart w:id="49" w:name="_Toc103508009"/>
+      <w:bookmarkStart w:id="50" w:name="_Toc105323788"/>
+      <w:bookmarkStart w:id="51" w:name="_Toc103517566"/>
+      <w:bookmarkStart w:id="52" w:name="_Toc103595747"/>
+      <w:bookmarkStart w:id="53" w:name="_Toc104125190"/>
+      <w:bookmarkStart w:id="54" w:name="_Toc104178776"/>
+      <w:bookmarkStart w:id="55" w:name="_Toc103490580"/>
       <w:r>
         <w:rPr>
           <w:rFonts w:ascii="Times New Roman" w:hAnsi="Times New Roman" w:cs="Times New Roman"/>
@@ -2363,18 +2363,18 @@
       <w:bookmarkEnd w:id="53"/>
       <w:bookmarkEnd w:id="54"/>
       <w:bookmarkEnd w:id="55"/>
-      <w:bookmarkStart w:id="56" w:name="_Toc104178777"/>
-      <w:bookmarkStart w:id="57" w:name="_Toc104125191"/>
-      <w:bookmarkStart w:id="58" w:name="_Toc103490581"/>
+      <w:bookmarkStart w:id="56" w:name="_Toc103595748"/>
+      <w:bookmarkStart w:id="57" w:name="_Toc103517567"/>
+      <w:bookmarkStart w:id="58" w:name="_Toc104125191"/>
       <w:bookmarkStart w:id="59" w:name="_Toc103507769"/>
-      <w:bookmarkStart w:id="60" w:name="_Toc103490368"/>
-      <w:bookmarkStart w:id="61" w:name="_Toc103489600"/>
-      <w:bookmarkStart w:id="62" w:name="_Toc103508010"/>
-      <w:bookmarkStart w:id="63" w:name="_Toc103502775"/>
-      <w:bookmarkStart w:id="64" w:name="_Toc103517567"/>
-      <w:bookmarkStart w:id="65" w:name="_Toc105323789"/>
-      <w:bookmarkStart w:id="66" w:name="_Toc103508079"/>
-      <w:bookmarkStart w:id="67" w:name="_Toc103595748"/>
+      <w:bookmarkStart w:id="60" w:name="_Toc103489600"/>
+      <w:bookmarkStart w:id="61" w:name="_Toc103508010"/>
+      <w:bookmarkStart w:id="62" w:name="_Toc105323789"/>
+      <w:bookmarkStart w:id="63" w:name="_Toc103508079"/>
+      <w:bookmarkStart w:id="64" w:name="_Toc103490581"/>
+      <w:bookmarkStart w:id="65" w:name="_Toc103490368"/>
+      <w:bookmarkStart w:id="66" w:name="_Toc104178777"/>
+      <w:bookmarkStart w:id="67" w:name="_Toc103502775"/>
     </w:p>
     <w:p>
       <w:pPr>
@@ -2798,12 +2798,12 @@
           <w:szCs w:val="32"/>
         </w:rPr>
       </w:pPr>
-      <w:bookmarkStart w:id="68" w:name="_Toc103489601"/>
-      <w:bookmarkStart w:id="69" w:name="_Toc103490582"/>
+      <w:bookmarkStart w:id="68" w:name="_Toc103490369"/>
+      <w:bookmarkStart w:id="69" w:name="_Toc103489601"/>
       <w:bookmarkStart w:id="70" w:name="_Toc103508080"/>
-      <w:bookmarkStart w:id="71" w:name="_Toc103508011"/>
-      <w:bookmarkStart w:id="72" w:name="_Toc103490369"/>
-      <w:bookmarkStart w:id="73" w:name="_Toc103502776"/>
+      <w:bookmarkStart w:id="71" w:name="_Toc103502776"/>
+      <w:bookmarkStart w:id="72" w:name="_Toc103508011"/>
+      <w:bookmarkStart w:id="73" w:name="_Toc103490582"/>
       <w:bookmarkStart w:id="74" w:name="_Toc103507770"/>
       <w:r>
         <w:rPr>
@@ -2948,19 +2948,7 @@
                 <w:sz w:val="28"/>
                 <w:szCs w:val="40"/>
               </w:rPr>
-              <w:t xml:space="preserve">mental disorders in the </w:t>
-            </w:r>
-            <w:bookmarkStart w:id="171" w:name="_GoBack"/>
-            <w:bookmarkEnd w:id="171"/>
-            <w:r>
-              <w:rPr>
-                <w:rFonts w:hint="default"/>
-                <w:b w:val="0"/>
-                <w:bCs w:val="0"/>
-                <w:sz w:val="28"/>
-                <w:szCs w:val="40"/>
-              </w:rPr>
-              <w:t>posts using</w:t>
+              <w:t>mental disorders in the posts using</w:t>
             </w:r>
             <w:r>
               <w:rPr>
@@ -3555,6 +3543,12 @@
                   <w:insideH w:val="single" w:color="auto" w:sz="4" w:space="0"/>
                   <w:insideV w:val="single" w:color="auto" w:sz="4" w:space="0"/>
                 </w:tblBorders>
+                <w:tblCellMar>
+                  <w:top w:w="0" w:type="dxa"/>
+                  <w:left w:w="108" w:type="dxa"/>
+                  <w:bottom w:w="0" w:type="dxa"/>
+                  <w:right w:w="108" w:type="dxa"/>
+                </w:tblCellMar>
               </w:tblPrEx>
               <w:tc>
                 <w:tcPr>
@@ -3705,12 +3699,6 @@
                   <w:insideH w:val="single" w:color="auto" w:sz="4" w:space="0"/>
                   <w:insideV w:val="single" w:color="auto" w:sz="4" w:space="0"/>
                 </w:tblBorders>
-                <w:tblCellMar>
-                  <w:top w:w="0" w:type="dxa"/>
-                  <w:left w:w="108" w:type="dxa"/>
-                  <w:bottom w:w="0" w:type="dxa"/>
-                  <w:right w:w="108" w:type="dxa"/>
-                </w:tblCellMar>
               </w:tblPrEx>
               <w:tc>
                 <w:tcPr>
@@ -5756,18 +5744,18 @@
           <w:szCs w:val="36"/>
         </w:rPr>
       </w:pPr>
-      <w:bookmarkStart w:id="75" w:name="_Toc103502777"/>
-      <w:bookmarkStart w:id="76" w:name="_Toc105323790"/>
-      <w:bookmarkStart w:id="77" w:name="_Toc104178778"/>
-      <w:bookmarkStart w:id="78" w:name="_Toc103508081"/>
-      <w:bookmarkStart w:id="79" w:name="_Toc104125192"/>
-      <w:bookmarkStart w:id="80" w:name="_Toc103508012"/>
-      <w:bookmarkStart w:id="81" w:name="_Toc103490583"/>
-      <w:bookmarkStart w:id="82" w:name="_Toc103517568"/>
-      <w:bookmarkStart w:id="83" w:name="_Toc103489602"/>
-      <w:bookmarkStart w:id="84" w:name="_Toc103490370"/>
-      <w:bookmarkStart w:id="85" w:name="_Toc103507771"/>
-      <w:bookmarkStart w:id="86" w:name="_Toc103595749"/>
+      <w:bookmarkStart w:id="75" w:name="_Toc103517568"/>
+      <w:bookmarkStart w:id="76" w:name="_Toc103507771"/>
+      <w:bookmarkStart w:id="77" w:name="_Toc103595749"/>
+      <w:bookmarkStart w:id="78" w:name="_Toc103490370"/>
+      <w:bookmarkStart w:id="79" w:name="_Toc103489602"/>
+      <w:bookmarkStart w:id="80" w:name="_Toc103490583"/>
+      <w:bookmarkStart w:id="81" w:name="_Toc103508012"/>
+      <w:bookmarkStart w:id="82" w:name="_Toc104125192"/>
+      <w:bookmarkStart w:id="83" w:name="_Toc103508081"/>
+      <w:bookmarkStart w:id="84" w:name="_Toc104178778"/>
+      <w:bookmarkStart w:id="85" w:name="_Toc105323790"/>
+      <w:bookmarkStart w:id="86" w:name="_Toc103502777"/>
       <w:r>
         <w:rPr>
           <w:rFonts w:ascii="Times New Roman" w:hAnsi="Times New Roman" w:cs="Times New Roman"/>
@@ -5788,18 +5776,18 @@
       <w:bookmarkEnd w:id="84"/>
       <w:bookmarkEnd w:id="85"/>
       <w:bookmarkEnd w:id="86"/>
-      <w:bookmarkStart w:id="87" w:name="_Toc103508013"/>
-      <w:bookmarkStart w:id="88" w:name="_Toc104178779"/>
-      <w:bookmarkStart w:id="89" w:name="_Toc104125193"/>
-      <w:bookmarkStart w:id="90" w:name="_Toc103595750"/>
-      <w:bookmarkStart w:id="91" w:name="_Toc105323791"/>
+      <w:bookmarkStart w:id="87" w:name="_Toc103517569"/>
+      <w:bookmarkStart w:id="88" w:name="_Toc103490371"/>
+      <w:bookmarkStart w:id="89" w:name="_Toc103502778"/>
+      <w:bookmarkStart w:id="90" w:name="_Toc103489603"/>
+      <w:bookmarkStart w:id="91" w:name="_Toc103507772"/>
       <w:bookmarkStart w:id="92" w:name="_Toc103490584"/>
       <w:bookmarkStart w:id="93" w:name="_Toc103508082"/>
-      <w:bookmarkStart w:id="94" w:name="_Toc103517569"/>
-      <w:bookmarkStart w:id="95" w:name="_Toc103507772"/>
-      <w:bookmarkStart w:id="96" w:name="_Toc103489603"/>
-      <w:bookmarkStart w:id="97" w:name="_Toc103502778"/>
-      <w:bookmarkStart w:id="98" w:name="_Toc103490371"/>
+      <w:bookmarkStart w:id="94" w:name="_Toc103595750"/>
+      <w:bookmarkStart w:id="95" w:name="_Toc105323791"/>
+      <w:bookmarkStart w:id="96" w:name="_Toc104125193"/>
+      <w:bookmarkStart w:id="97" w:name="_Toc103508013"/>
+      <w:bookmarkStart w:id="98" w:name="_Toc104178779"/>
     </w:p>
     <w:p>
       <w:pPr>
@@ -7645,18 +7633,18 @@
         </w:rPr>
         <w:t xml:space="preserve">Docker building, deploying, and managing containerized applications. </w:t>
       </w:r>
-      <w:bookmarkStart w:id="99" w:name="_Toc103502779"/>
-      <w:bookmarkStart w:id="100" w:name="_Toc103490372"/>
-      <w:bookmarkStart w:id="101" w:name="_Toc104125194"/>
-      <w:bookmarkStart w:id="102" w:name="_Toc103507773"/>
-      <w:bookmarkStart w:id="103" w:name="_Toc103490585"/>
-      <w:bookmarkStart w:id="104" w:name="_Toc103489604"/>
-      <w:bookmarkStart w:id="105" w:name="_Toc103508014"/>
-      <w:bookmarkStart w:id="106" w:name="_Toc103508083"/>
-      <w:bookmarkStart w:id="107" w:name="_Toc103595751"/>
-      <w:bookmarkStart w:id="108" w:name="_Toc103517570"/>
-      <w:bookmarkStart w:id="109" w:name="_Toc104178780"/>
-      <w:bookmarkStart w:id="110" w:name="_Toc105323792"/>
+      <w:bookmarkStart w:id="99" w:name="_Toc105323792"/>
+      <w:bookmarkStart w:id="100" w:name="_Toc104178780"/>
+      <w:bookmarkStart w:id="101" w:name="_Toc103517570"/>
+      <w:bookmarkStart w:id="102" w:name="_Toc103595751"/>
+      <w:bookmarkStart w:id="103" w:name="_Toc103508083"/>
+      <w:bookmarkStart w:id="104" w:name="_Toc103508014"/>
+      <w:bookmarkStart w:id="105" w:name="_Toc103490585"/>
+      <w:bookmarkStart w:id="106" w:name="_Toc103489604"/>
+      <w:bookmarkStart w:id="107" w:name="_Toc103507773"/>
+      <w:bookmarkStart w:id="108" w:name="_Toc103490372"/>
+      <w:bookmarkStart w:id="109" w:name="_Toc103502779"/>
+      <w:bookmarkStart w:id="110" w:name="_Toc104125194"/>
     </w:p>
     <w:p>
       <w:pPr>
@@ -7822,18 +7810,18 @@
         </w:rPr>
         <w:t>User can recommend some text/images on the basis of likes/dislikes.</w:t>
       </w:r>
-      <w:bookmarkStart w:id="111" w:name="_Toc103502780"/>
-      <w:bookmarkStart w:id="112" w:name="_Toc104125195"/>
-      <w:bookmarkStart w:id="113" w:name="_Toc103508084"/>
-      <w:bookmarkStart w:id="114" w:name="_Toc103490586"/>
-      <w:bookmarkStart w:id="115" w:name="_Toc103490373"/>
-      <w:bookmarkStart w:id="116" w:name="_Toc103489605"/>
-      <w:bookmarkStart w:id="117" w:name="_Toc103507774"/>
-      <w:bookmarkStart w:id="118" w:name="_Toc104178781"/>
-      <w:bookmarkStart w:id="119" w:name="_Toc103595752"/>
-      <w:bookmarkStart w:id="120" w:name="_Toc105323793"/>
-      <w:bookmarkStart w:id="121" w:name="_Toc103508015"/>
-      <w:bookmarkStart w:id="122" w:name="_Toc103517571"/>
+      <w:bookmarkStart w:id="111" w:name="_Toc103595752"/>
+      <w:bookmarkStart w:id="112" w:name="_Toc103517571"/>
+      <w:bookmarkStart w:id="113" w:name="_Toc103508015"/>
+      <w:bookmarkStart w:id="114" w:name="_Toc105323793"/>
+      <w:bookmarkStart w:id="115" w:name="_Toc103502780"/>
+      <w:bookmarkStart w:id="116" w:name="_Toc103490373"/>
+      <w:bookmarkStart w:id="117" w:name="_Toc104178781"/>
+      <w:bookmarkStart w:id="118" w:name="_Toc103507774"/>
+      <w:bookmarkStart w:id="119" w:name="_Toc103489605"/>
+      <w:bookmarkStart w:id="120" w:name="_Toc103490586"/>
+      <w:bookmarkStart w:id="121" w:name="_Toc104125195"/>
+      <w:bookmarkStart w:id="122" w:name="_Toc103508084"/>
     </w:p>
     <w:p>
       <w:pPr>
@@ -7886,18 +7874,18 @@
       <w:bookmarkEnd w:id="120"/>
       <w:bookmarkEnd w:id="121"/>
       <w:bookmarkEnd w:id="122"/>
-      <w:bookmarkStart w:id="123" w:name="_Toc103508016"/>
-      <w:bookmarkStart w:id="124" w:name="_Toc104125196"/>
-      <w:bookmarkStart w:id="125" w:name="_Toc103595753"/>
-      <w:bookmarkStart w:id="126" w:name="_Toc103508085"/>
-      <w:bookmarkStart w:id="127" w:name="_Toc104178782"/>
-      <w:bookmarkStart w:id="128" w:name="_Toc105323794"/>
-      <w:bookmarkStart w:id="129" w:name="_Toc103490374"/>
-      <w:bookmarkStart w:id="130" w:name="_Toc103490587"/>
-      <w:bookmarkStart w:id="131" w:name="_Toc103507775"/>
-      <w:bookmarkStart w:id="132" w:name="_Toc103489606"/>
-      <w:bookmarkStart w:id="133" w:name="_Toc103517572"/>
-      <w:bookmarkStart w:id="134" w:name="_Toc103502781"/>
+      <w:bookmarkStart w:id="123" w:name="_Toc103595753"/>
+      <w:bookmarkStart w:id="124" w:name="_Toc103502781"/>
+      <w:bookmarkStart w:id="125" w:name="_Toc103517572"/>
+      <w:bookmarkStart w:id="126" w:name="_Toc103507775"/>
+      <w:bookmarkStart w:id="127" w:name="_Toc103489606"/>
+      <w:bookmarkStart w:id="128" w:name="_Toc104178782"/>
+      <w:bookmarkStart w:id="129" w:name="_Toc103490587"/>
+      <w:bookmarkStart w:id="130" w:name="_Toc103490374"/>
+      <w:bookmarkStart w:id="131" w:name="_Toc105323794"/>
+      <w:bookmarkStart w:id="132" w:name="_Toc103508085"/>
+      <w:bookmarkStart w:id="133" w:name="_Toc104125196"/>
+      <w:bookmarkStart w:id="134" w:name="_Toc103508016"/>
     </w:p>
     <w:p>
       <w:pPr>
@@ -8051,18 +8039,18 @@
           <w:szCs w:val="36"/>
         </w:rPr>
       </w:pPr>
-      <w:bookmarkStart w:id="135" w:name="_Toc103489607"/>
-      <w:bookmarkStart w:id="136" w:name="_Toc103490375"/>
-      <w:bookmarkStart w:id="137" w:name="_Toc103490588"/>
-      <w:bookmarkStart w:id="138" w:name="_Toc103595754"/>
-      <w:bookmarkStart w:id="139" w:name="_Toc103508017"/>
+      <w:bookmarkStart w:id="135" w:name="_Toc104178783"/>
+      <w:bookmarkStart w:id="136" w:name="_Toc103508086"/>
+      <w:bookmarkStart w:id="137" w:name="_Toc103517573"/>
+      <w:bookmarkStart w:id="138" w:name="_Toc103502782"/>
+      <w:bookmarkStart w:id="139" w:name="_Toc105323795"/>
       <w:bookmarkStart w:id="140" w:name="_Toc103507776"/>
       <w:bookmarkStart w:id="141" w:name="_Toc104125197"/>
-      <w:bookmarkStart w:id="142" w:name="_Toc103502782"/>
-      <w:bookmarkStart w:id="143" w:name="_Toc105323795"/>
-      <w:bookmarkStart w:id="144" w:name="_Toc104178783"/>
-      <w:bookmarkStart w:id="145" w:name="_Toc103508086"/>
-      <w:bookmarkStart w:id="146" w:name="_Toc103517573"/>
+      <w:bookmarkStart w:id="142" w:name="_Toc103489607"/>
+      <w:bookmarkStart w:id="143" w:name="_Toc103508017"/>
+      <w:bookmarkStart w:id="144" w:name="_Toc103595754"/>
+      <w:bookmarkStart w:id="145" w:name="_Toc103490375"/>
+      <w:bookmarkStart w:id="146" w:name="_Toc103490588"/>
       <w:r>
         <w:rPr>
           <w:rFonts w:ascii="Times New Roman" w:hAnsi="Times New Roman" w:cs="Times New Roman"/>
@@ -8095,18 +8083,18 @@
           <w:lang w:val="en-US"/>
         </w:rPr>
       </w:pPr>
-      <w:bookmarkStart w:id="147" w:name="_Toc105323796"/>
-      <w:bookmarkStart w:id="148" w:name="_Toc103489609"/>
-      <w:bookmarkStart w:id="149" w:name="_Toc103490377"/>
-      <w:bookmarkStart w:id="150" w:name="_Toc103490590"/>
-      <w:bookmarkStart w:id="151" w:name="_Toc103517574"/>
-      <w:bookmarkStart w:id="152" w:name="_Toc104125198"/>
-      <w:bookmarkStart w:id="153" w:name="_Toc103502784"/>
-      <w:bookmarkStart w:id="154" w:name="_Toc103595755"/>
-      <w:bookmarkStart w:id="155" w:name="_Toc103507778"/>
-      <w:bookmarkStart w:id="156" w:name="_Toc103508088"/>
-      <w:bookmarkStart w:id="157" w:name="_Toc103508019"/>
-      <w:bookmarkStart w:id="158" w:name="_Toc104178784"/>
+      <w:bookmarkStart w:id="147" w:name="_Toc103490377"/>
+      <w:bookmarkStart w:id="148" w:name="_Toc104178784"/>
+      <w:bookmarkStart w:id="149" w:name="_Toc103508019"/>
+      <w:bookmarkStart w:id="150" w:name="_Toc103508088"/>
+      <w:bookmarkStart w:id="151" w:name="_Toc103507778"/>
+      <w:bookmarkStart w:id="152" w:name="_Toc103517574"/>
+      <w:bookmarkStart w:id="153" w:name="_Toc103595755"/>
+      <w:bookmarkStart w:id="154" w:name="_Toc103502784"/>
+      <w:bookmarkStart w:id="155" w:name="_Toc104125198"/>
+      <w:bookmarkStart w:id="156" w:name="_Toc103490590"/>
+      <w:bookmarkStart w:id="157" w:name="_Toc105323796"/>
+      <w:bookmarkStart w:id="158" w:name="_Toc103489609"/>
       <w:r>
         <w:rPr>
           <w:rFonts w:hint="default" w:ascii="Times New Roman" w:hAnsi="Times New Roman" w:cs="Times New Roman"/>
@@ -8304,18 +8292,18 @@
           <w:szCs w:val="36"/>
         </w:rPr>
       </w:pPr>
-      <w:bookmarkStart w:id="159" w:name="_Toc103502785"/>
-      <w:bookmarkStart w:id="160" w:name="_Toc105323797"/>
-      <w:bookmarkStart w:id="161" w:name="_Toc103490591"/>
-      <w:bookmarkStart w:id="162" w:name="_Toc103490378"/>
-      <w:bookmarkStart w:id="163" w:name="_Toc104125199"/>
-      <w:bookmarkStart w:id="164" w:name="_Toc103517575"/>
+      <w:bookmarkStart w:id="159" w:name="_Toc104178785"/>
+      <w:bookmarkStart w:id="160" w:name="_Toc103489610"/>
+      <w:bookmarkStart w:id="161" w:name="_Toc103508089"/>
+      <w:bookmarkStart w:id="162" w:name="_Toc104125199"/>
+      <w:bookmarkStart w:id="163" w:name="_Toc103507779"/>
+      <w:bookmarkStart w:id="164" w:name="_Toc103595756"/>
       <w:bookmarkStart w:id="165" w:name="_Toc103508020"/>
-      <w:bookmarkStart w:id="166" w:name="_Toc103595756"/>
-      <w:bookmarkStart w:id="167" w:name="_Toc103507779"/>
-      <w:bookmarkStart w:id="168" w:name="_Toc103489610"/>
-      <w:bookmarkStart w:id="169" w:name="_Toc103508089"/>
-      <w:bookmarkStart w:id="170" w:name="_Toc104178785"/>
+      <w:bookmarkStart w:id="166" w:name="_Toc103517575"/>
+      <w:bookmarkStart w:id="167" w:name="_Toc103490378"/>
+      <w:bookmarkStart w:id="168" w:name="_Toc103502785"/>
+      <w:bookmarkStart w:id="169" w:name="_Toc103490591"/>
+      <w:bookmarkStart w:id="170" w:name="_Toc105323797"/>
       <w:r>
         <w:rPr>
           <w:rFonts w:ascii="Times New Roman" w:hAnsi="Times New Roman" w:cs="Times New Roman"/>
@@ -8387,6 +8375,7 @@
           <w:szCs w:val="32"/>
         </w:rPr>
       </w:pPr>
+      <w:bookmarkStart w:id="171" w:name="_GoBack"/>
       <w:r>
         <w:rPr>
           <w:rFonts w:hint="default"/>
@@ -8440,6 +8429,7 @@
         <w:t>be released in an iterative manner.</w:t>
       </w:r>
     </w:p>
+    <w:bookmarkEnd w:id="171"/>
     <w:p>
       <w:pPr>
         <w:numPr>

</xml_diff>